<commit_message>
left join right join full outer join
</commit_message>
<xml_diff>
--- a/SQLlearning/MySQLlearning.docx
+++ b/SQLlearning/MySQLlearning.docx
@@ -2871,6 +2871,390 @@
       </w:r>
     </w:p>
     <w:p/>
+    <w:p>
+      <w:r>
+        <w:rPr>
+          <w:noProof/>
+        </w:rPr>
+        <w:drawing>
+          <wp:inline distT="0" distB="0" distL="0" distR="0" wp14:anchorId="259F52F4" wp14:editId="7D4B8B39">
+            <wp:extent cx="2931160" cy="1869440"/>
+            <wp:effectExtent l="0" t="0" r="2540" b="0"/>
+            <wp:docPr id="20" name="Hình ảnh 20"/>
+            <wp:cNvGraphicFramePr>
+              <a:graphicFrameLocks xmlns:a="http://schemas.openxmlformats.org/drawingml/2006/main" noChangeAspect="1"/>
+            </wp:cNvGraphicFramePr>
+            <a:graphic xmlns:a="http://schemas.openxmlformats.org/drawingml/2006/main">
+              <a:graphicData uri="http://schemas.openxmlformats.org/drawingml/2006/picture">
+                <pic:pic xmlns:pic="http://schemas.openxmlformats.org/drawingml/2006/picture">
+                  <pic:nvPicPr>
+                    <pic:cNvPr id="0" name="Picture 2"/>
+                    <pic:cNvPicPr>
+                      <a:picLocks noChangeAspect="1" noChangeArrowheads="1"/>
+                    </pic:cNvPicPr>
+                  </pic:nvPicPr>
+                  <pic:blipFill>
+                    <a:blip r:embed="rId27">
+                      <a:extLst>
+                        <a:ext uri="{28A0092B-C50C-407E-A947-70E740481C1C}">
+                          <a14:useLocalDpi xmlns:a14="http://schemas.microsoft.com/office/drawing/2010/main" val="0"/>
+                        </a:ext>
+                      </a:extLst>
+                    </a:blip>
+                    <a:srcRect/>
+                    <a:stretch>
+                      <a:fillRect/>
+                    </a:stretch>
+                  </pic:blipFill>
+                  <pic:spPr bwMode="auto">
+                    <a:xfrm>
+                      <a:off x="0" y="0"/>
+                      <a:ext cx="2931160" cy="1869440"/>
+                    </a:xfrm>
+                    <a:prstGeom prst="rect">
+                      <a:avLst/>
+                    </a:prstGeom>
+                    <a:noFill/>
+                    <a:ln>
+                      <a:noFill/>
+                    </a:ln>
+                  </pic:spPr>
+                </pic:pic>
+              </a:graphicData>
+            </a:graphic>
+          </wp:inline>
+        </w:drawing>
+      </w:r>
+    </w:p>
+    <w:p>
+      <w:r>
+        <w:rPr>
+          <w:noProof/>
+        </w:rPr>
+        <w:drawing>
+          <wp:inline distT="0" distB="0" distL="0" distR="0" wp14:anchorId="39AAD50D" wp14:editId="7DDCD765">
+            <wp:extent cx="5943600" cy="3018155"/>
+            <wp:effectExtent l="0" t="0" r="0" b="0"/>
+            <wp:docPr id="21" name="Hình ảnh 21" descr="Ảnh có chứa bàn&#10;&#10;Mô tả được tạo tự động"/>
+            <wp:cNvGraphicFramePr>
+              <a:graphicFrameLocks xmlns:a="http://schemas.openxmlformats.org/drawingml/2006/main" noChangeAspect="1"/>
+            </wp:cNvGraphicFramePr>
+            <a:graphic xmlns:a="http://schemas.openxmlformats.org/drawingml/2006/main">
+              <a:graphicData uri="http://schemas.openxmlformats.org/drawingml/2006/picture">
+                <pic:pic xmlns:pic="http://schemas.openxmlformats.org/drawingml/2006/picture">
+                  <pic:nvPicPr>
+                    <pic:cNvPr id="21" name="Hình ảnh 21" descr="Ảnh có chứa bàn&#10;&#10;Mô tả được tạo tự động"/>
+                    <pic:cNvPicPr/>
+                  </pic:nvPicPr>
+                  <pic:blipFill>
+                    <a:blip r:embed="rId28"/>
+                    <a:stretch>
+                      <a:fillRect/>
+                    </a:stretch>
+                  </pic:blipFill>
+                  <pic:spPr>
+                    <a:xfrm>
+                      <a:off x="0" y="0"/>
+                      <a:ext cx="5943600" cy="3018155"/>
+                    </a:xfrm>
+                    <a:prstGeom prst="rect">
+                      <a:avLst/>
+                    </a:prstGeom>
+                  </pic:spPr>
+                </pic:pic>
+              </a:graphicData>
+            </a:graphic>
+          </wp:inline>
+        </w:drawing>
+      </w:r>
+    </w:p>
+    <w:p>
+      <w:r>
+        <w:rPr>
+          <w:noProof/>
+        </w:rPr>
+        <w:lastRenderedPageBreak/>
+        <w:drawing>
+          <wp:inline distT="0" distB="0" distL="0" distR="0" wp14:anchorId="2E5F5675" wp14:editId="24E937E9">
+            <wp:extent cx="5943600" cy="1970405"/>
+            <wp:effectExtent l="0" t="0" r="0" b="0"/>
+            <wp:docPr id="22" name="Hình ảnh 22"/>
+            <wp:cNvGraphicFramePr>
+              <a:graphicFrameLocks xmlns:a="http://schemas.openxmlformats.org/drawingml/2006/main" noChangeAspect="1"/>
+            </wp:cNvGraphicFramePr>
+            <a:graphic xmlns:a="http://schemas.openxmlformats.org/drawingml/2006/main">
+              <a:graphicData uri="http://schemas.openxmlformats.org/drawingml/2006/picture">
+                <pic:pic xmlns:pic="http://schemas.openxmlformats.org/drawingml/2006/picture">
+                  <pic:nvPicPr>
+                    <pic:cNvPr id="1" name=""/>
+                    <pic:cNvPicPr/>
+                  </pic:nvPicPr>
+                  <pic:blipFill>
+                    <a:blip r:embed="rId29"/>
+                    <a:stretch>
+                      <a:fillRect/>
+                    </a:stretch>
+                  </pic:blipFill>
+                  <pic:spPr>
+                    <a:xfrm>
+                      <a:off x="0" y="0"/>
+                      <a:ext cx="5943600" cy="1970405"/>
+                    </a:xfrm>
+                    <a:prstGeom prst="rect">
+                      <a:avLst/>
+                    </a:prstGeom>
+                  </pic:spPr>
+                </pic:pic>
+              </a:graphicData>
+            </a:graphic>
+          </wp:inline>
+        </w:drawing>
+      </w:r>
+    </w:p>
+    <w:p>
+      <w:r>
+        <w:rPr>
+          <w:noProof/>
+        </w:rPr>
+        <w:drawing>
+          <wp:inline distT="0" distB="0" distL="0" distR="0" wp14:anchorId="1314E436" wp14:editId="02F0EF77">
+            <wp:extent cx="3774440" cy="1894840"/>
+            <wp:effectExtent l="0" t="0" r="0" b="0"/>
+            <wp:docPr id="23" name="Hình ảnh 23"/>
+            <wp:cNvGraphicFramePr>
+              <a:graphicFrameLocks xmlns:a="http://schemas.openxmlformats.org/drawingml/2006/main" noChangeAspect="1"/>
+            </wp:cNvGraphicFramePr>
+            <a:graphic xmlns:a="http://schemas.openxmlformats.org/drawingml/2006/main">
+              <a:graphicData uri="http://schemas.openxmlformats.org/drawingml/2006/picture">
+                <pic:pic xmlns:pic="http://schemas.openxmlformats.org/drawingml/2006/picture">
+                  <pic:nvPicPr>
+                    <pic:cNvPr id="0" name="Picture 4"/>
+                    <pic:cNvPicPr>
+                      <a:picLocks noChangeAspect="1" noChangeArrowheads="1"/>
+                    </pic:cNvPicPr>
+                  </pic:nvPicPr>
+                  <pic:blipFill>
+                    <a:blip r:embed="rId30">
+                      <a:extLst>
+                        <a:ext uri="{28A0092B-C50C-407E-A947-70E740481C1C}">
+                          <a14:useLocalDpi xmlns:a14="http://schemas.microsoft.com/office/drawing/2010/main" val="0"/>
+                        </a:ext>
+                      </a:extLst>
+                    </a:blip>
+                    <a:srcRect/>
+                    <a:stretch>
+                      <a:fillRect/>
+                    </a:stretch>
+                  </pic:blipFill>
+                  <pic:spPr bwMode="auto">
+                    <a:xfrm>
+                      <a:off x="0" y="0"/>
+                      <a:ext cx="3774440" cy="1894840"/>
+                    </a:xfrm>
+                    <a:prstGeom prst="rect">
+                      <a:avLst/>
+                    </a:prstGeom>
+                    <a:noFill/>
+                    <a:ln>
+                      <a:noFill/>
+                    </a:ln>
+                  </pic:spPr>
+                </pic:pic>
+              </a:graphicData>
+            </a:graphic>
+          </wp:inline>
+        </w:drawing>
+      </w:r>
+    </w:p>
+    <w:p>
+      <w:r>
+        <w:rPr>
+          <w:noProof/>
+        </w:rPr>
+        <w:drawing>
+          <wp:inline distT="0" distB="0" distL="0" distR="0" wp14:anchorId="7E73F0B1" wp14:editId="1668A897">
+            <wp:extent cx="5943600" cy="2965450"/>
+            <wp:effectExtent l="0" t="0" r="0" b="6350"/>
+            <wp:docPr id="24" name="Hình ảnh 24" descr="Ảnh có chứa bàn&#10;&#10;Mô tả được tạo tự động"/>
+            <wp:cNvGraphicFramePr>
+              <a:graphicFrameLocks xmlns:a="http://schemas.openxmlformats.org/drawingml/2006/main" noChangeAspect="1"/>
+            </wp:cNvGraphicFramePr>
+            <a:graphic xmlns:a="http://schemas.openxmlformats.org/drawingml/2006/main">
+              <a:graphicData uri="http://schemas.openxmlformats.org/drawingml/2006/picture">
+                <pic:pic xmlns:pic="http://schemas.openxmlformats.org/drawingml/2006/picture">
+                  <pic:nvPicPr>
+                    <pic:cNvPr id="24" name="Hình ảnh 24" descr="Ảnh có chứa bàn&#10;&#10;Mô tả được tạo tự động"/>
+                    <pic:cNvPicPr/>
+                  </pic:nvPicPr>
+                  <pic:blipFill>
+                    <a:blip r:embed="rId31"/>
+                    <a:stretch>
+                      <a:fillRect/>
+                    </a:stretch>
+                  </pic:blipFill>
+                  <pic:spPr>
+                    <a:xfrm>
+                      <a:off x="0" y="0"/>
+                      <a:ext cx="5943600" cy="2965450"/>
+                    </a:xfrm>
+                    <a:prstGeom prst="rect">
+                      <a:avLst/>
+                    </a:prstGeom>
+                  </pic:spPr>
+                </pic:pic>
+              </a:graphicData>
+            </a:graphic>
+          </wp:inline>
+        </w:drawing>
+      </w:r>
+    </w:p>
+    <w:p>
+      <w:r>
+        <w:rPr>
+          <w:noProof/>
+        </w:rPr>
+        <w:lastRenderedPageBreak/>
+        <w:drawing>
+          <wp:inline distT="0" distB="0" distL="0" distR="0" wp14:anchorId="38A8AA8A" wp14:editId="6FFF36FA">
+            <wp:extent cx="5943600" cy="1983105"/>
+            <wp:effectExtent l="0" t="0" r="0" b="0"/>
+            <wp:docPr id="25" name="Hình ảnh 25"/>
+            <wp:cNvGraphicFramePr>
+              <a:graphicFrameLocks xmlns:a="http://schemas.openxmlformats.org/drawingml/2006/main" noChangeAspect="1"/>
+            </wp:cNvGraphicFramePr>
+            <a:graphic xmlns:a="http://schemas.openxmlformats.org/drawingml/2006/main">
+              <a:graphicData uri="http://schemas.openxmlformats.org/drawingml/2006/picture">
+                <pic:pic xmlns:pic="http://schemas.openxmlformats.org/drawingml/2006/picture">
+                  <pic:nvPicPr>
+                    <pic:cNvPr id="1" name=""/>
+                    <pic:cNvPicPr/>
+                  </pic:nvPicPr>
+                  <pic:blipFill>
+                    <a:blip r:embed="rId32"/>
+                    <a:stretch>
+                      <a:fillRect/>
+                    </a:stretch>
+                  </pic:blipFill>
+                  <pic:spPr>
+                    <a:xfrm>
+                      <a:off x="0" y="0"/>
+                      <a:ext cx="5943600" cy="1983105"/>
+                    </a:xfrm>
+                    <a:prstGeom prst="rect">
+                      <a:avLst/>
+                    </a:prstGeom>
+                  </pic:spPr>
+                </pic:pic>
+              </a:graphicData>
+            </a:graphic>
+          </wp:inline>
+        </w:drawing>
+      </w:r>
+    </w:p>
+    <w:p/>
+    <w:p>
+      <w:r>
+        <w:rPr>
+          <w:noProof/>
+        </w:rPr>
+        <w:drawing>
+          <wp:inline distT="0" distB="0" distL="0" distR="0" wp14:anchorId="5C18AACF" wp14:editId="3D7CB173">
+            <wp:extent cx="3693160" cy="1772920"/>
+            <wp:effectExtent l="0" t="0" r="2540" b="0"/>
+            <wp:docPr id="26" name="Hình ảnh 26"/>
+            <wp:cNvGraphicFramePr>
+              <a:graphicFrameLocks xmlns:a="http://schemas.openxmlformats.org/drawingml/2006/main" noChangeAspect="1"/>
+            </wp:cNvGraphicFramePr>
+            <a:graphic xmlns:a="http://schemas.openxmlformats.org/drawingml/2006/main">
+              <a:graphicData uri="http://schemas.openxmlformats.org/drawingml/2006/picture">
+                <pic:pic xmlns:pic="http://schemas.openxmlformats.org/drawingml/2006/picture">
+                  <pic:nvPicPr>
+                    <pic:cNvPr id="0" name="Picture 6"/>
+                    <pic:cNvPicPr>
+                      <a:picLocks noChangeAspect="1" noChangeArrowheads="1"/>
+                    </pic:cNvPicPr>
+                  </pic:nvPicPr>
+                  <pic:blipFill>
+                    <a:blip r:embed="rId33">
+                      <a:extLst>
+                        <a:ext uri="{28A0092B-C50C-407E-A947-70E740481C1C}">
+                          <a14:useLocalDpi xmlns:a14="http://schemas.microsoft.com/office/drawing/2010/main" val="0"/>
+                        </a:ext>
+                      </a:extLst>
+                    </a:blip>
+                    <a:srcRect/>
+                    <a:stretch>
+                      <a:fillRect/>
+                    </a:stretch>
+                  </pic:blipFill>
+                  <pic:spPr bwMode="auto">
+                    <a:xfrm>
+                      <a:off x="0" y="0"/>
+                      <a:ext cx="3693160" cy="1772920"/>
+                    </a:xfrm>
+                    <a:prstGeom prst="rect">
+                      <a:avLst/>
+                    </a:prstGeom>
+                    <a:noFill/>
+                    <a:ln>
+                      <a:noFill/>
+                    </a:ln>
+                  </pic:spPr>
+                </pic:pic>
+              </a:graphicData>
+            </a:graphic>
+          </wp:inline>
+        </w:drawing>
+      </w:r>
+    </w:p>
+    <w:p/>
+    <w:p>
+      <w:r>
+        <w:t>Do not support full outer join in MySQL</w:t>
+      </w:r>
+    </w:p>
+    <w:p>
+      <w:r>
+        <w:rPr>
+          <w:noProof/>
+        </w:rPr>
+        <w:drawing>
+          <wp:inline distT="0" distB="0" distL="0" distR="0" wp14:anchorId="00C2B625" wp14:editId="38D3C61F">
+            <wp:extent cx="5943600" cy="3253740"/>
+            <wp:effectExtent l="0" t="0" r="0" b="3810"/>
+            <wp:docPr id="27" name="Hình ảnh 27" descr="Ảnh có chứa bàn&#10;&#10;Mô tả được tạo tự động"/>
+            <wp:cNvGraphicFramePr>
+              <a:graphicFrameLocks xmlns:a="http://schemas.openxmlformats.org/drawingml/2006/main" noChangeAspect="1"/>
+            </wp:cNvGraphicFramePr>
+            <a:graphic xmlns:a="http://schemas.openxmlformats.org/drawingml/2006/main">
+              <a:graphicData uri="http://schemas.openxmlformats.org/drawingml/2006/picture">
+                <pic:pic xmlns:pic="http://schemas.openxmlformats.org/drawingml/2006/picture">
+                  <pic:nvPicPr>
+                    <pic:cNvPr id="27" name="Hình ảnh 27" descr="Ảnh có chứa bàn&#10;&#10;Mô tả được tạo tự động"/>
+                    <pic:cNvPicPr/>
+                  </pic:nvPicPr>
+                  <pic:blipFill>
+                    <a:blip r:embed="rId34"/>
+                    <a:stretch>
+                      <a:fillRect/>
+                    </a:stretch>
+                  </pic:blipFill>
+                  <pic:spPr>
+                    <a:xfrm>
+                      <a:off x="0" y="0"/>
+                      <a:ext cx="5943600" cy="3253740"/>
+                    </a:xfrm>
+                    <a:prstGeom prst="rect">
+                      <a:avLst/>
+                    </a:prstGeom>
+                  </pic:spPr>
+                </pic:pic>
+              </a:graphicData>
+            </a:graphic>
+          </wp:inline>
+        </w:drawing>
+      </w:r>
+    </w:p>
     <w:p/>
     <w:p/>
     <w:sectPr>

</xml_diff>